<commit_message>
rectifying bound before CIKM revision
</commit_message>
<xml_diff>
--- a/extended version/Work_timeline_Phase_1.docx
+++ b/extended version/Work_timeline_Phase_1.docx
@@ -420,34 +420,14 @@
       <w:tr>
         <w:tc>
           <w:tcPr>
-            <w:tcW w:w="10632" w:type="dxa"/>
-            <w:gridSpan w:val="3"/>
-          </w:tcPr>
-          <w:p>
-            <w:pPr>
-              <w:jc w:val="center"/>
-              <w:rPr>
-                <w:b/>
-              </w:rPr>
-            </w:pPr>
-            <w:r>
-              <w:rPr>
-                <w:b/>
-              </w:rPr>
-              <w:t>Meeting</w:t>
-            </w:r>
-          </w:p>
-        </w:tc>
-      </w:tr>
-      <w:tr>
-        <w:tc>
-          <w:tcPr>
             <w:tcW w:w="599" w:type="dxa"/>
           </w:tcPr>
           <w:p>
             <w:pPr>
               <w:jc w:val="center"/>
             </w:pPr>
+            <w:bookmarkStart w:id="0" w:name="_GoBack"/>
+            <w:bookmarkEnd w:id="0"/>
             <w:r>
               <w:t>8</w:t>
             </w:r>
@@ -568,51 +548,6 @@
           </w:tcPr>
           <w:p>
             <w:r>
-              <w:t>R</w:t>
-            </w:r>
-            <w:r>
-              <w:t>ectifying</w:t>
-            </w:r>
-            <w:r>
-              <w:t xml:space="preserve"> bound mistake while running pruning schemes</w:t>
-            </w:r>
-          </w:p>
-          <w:p/>
-        </w:tc>
-        <w:tc>
-          <w:tcPr>
-            <w:tcW w:w="1985" w:type="dxa"/>
-          </w:tcPr>
-          <w:p>
-            <w:pPr>
-              <w:jc w:val="center"/>
-            </w:pPr>
-            <w:r>
-              <w:t>Done</w:t>
-            </w:r>
-          </w:p>
-        </w:tc>
-      </w:tr>
-      <w:tr>
-        <w:tc>
-          <w:tcPr>
-            <w:tcW w:w="599" w:type="dxa"/>
-          </w:tcPr>
-          <w:p>
-            <w:pPr>
-              <w:jc w:val="center"/>
-            </w:pPr>
-            <w:r>
-              <w:t>11.</w:t>
-            </w:r>
-          </w:p>
-        </w:tc>
-        <w:tc>
-          <w:tcPr>
-            <w:tcW w:w="8048" w:type="dxa"/>
-          </w:tcPr>
-          <w:p>
-            <w:r>
               <w:t xml:space="preserve">Understanding Swap complexity </w:t>
             </w:r>
           </w:p>
@@ -670,7 +605,7 @@
               <w:jc w:val="center"/>
             </w:pPr>
             <w:r>
-              <w:t>12.</w:t>
+              <w:t>11.</w:t>
             </w:r>
           </w:p>
         </w:tc>
@@ -725,6 +660,51 @@
               <w:jc w:val="center"/>
             </w:pPr>
             <w:r>
+              <w:t>12.</w:t>
+            </w:r>
+          </w:p>
+        </w:tc>
+        <w:tc>
+          <w:tcPr>
+            <w:tcW w:w="8048" w:type="dxa"/>
+          </w:tcPr>
+          <w:p>
+            <w:r>
+              <w:t>R</w:t>
+            </w:r>
+            <w:r>
+              <w:t>ectifying</w:t>
+            </w:r>
+            <w:r>
+              <w:t xml:space="preserve"> bound mistake while running pruning schemes</w:t>
+            </w:r>
+          </w:p>
+          <w:p/>
+        </w:tc>
+        <w:tc>
+          <w:tcPr>
+            <w:tcW w:w="1985" w:type="dxa"/>
+          </w:tcPr>
+          <w:p>
+            <w:pPr>
+              <w:jc w:val="center"/>
+            </w:pPr>
+            <w:r>
+              <w:t>Done</w:t>
+            </w:r>
+          </w:p>
+        </w:tc>
+      </w:tr>
+      <w:tr>
+        <w:tc>
+          <w:tcPr>
+            <w:tcW w:w="599" w:type="dxa"/>
+          </w:tcPr>
+          <w:p>
+            <w:pPr>
+              <w:jc w:val="center"/>
+            </w:pPr>
+            <w:r>
               <w:t>13.</w:t>
             </w:r>
           </w:p>
@@ -807,10 +787,7 @@
         </w:tc>
       </w:tr>
     </w:tbl>
-    <w:p>
-      <w:bookmarkStart w:id="0" w:name="_GoBack"/>
-      <w:bookmarkEnd w:id="0"/>
-    </w:p>
+    <w:p/>
     <w:sectPr>
       <w:pgSz w:w="11906" w:h="16838"/>
       <w:pgMar w:top="1440" w:right="1440" w:bottom="1440" w:left="1440" w:header="708" w:footer="708" w:gutter="0"/>

</xml_diff>

<commit_message>
update December 12, 2018 after sending extended work timeline
</commit_message>
<xml_diff>
--- a/extended version/Work_timeline_Phase_1.docx
+++ b/extended version/Work_timeline_Phase_1.docx
@@ -426,8 +426,6 @@
             <w:pPr>
               <w:jc w:val="center"/>
             </w:pPr>
-            <w:bookmarkStart w:id="0" w:name="_GoBack"/>
-            <w:bookmarkEnd w:id="0"/>
             <w:r>
               <w:t>8</w:t>
             </w:r>
@@ -605,7 +603,10 @@
               <w:jc w:val="center"/>
             </w:pPr>
             <w:r>
-              <w:t>11.</w:t>
+              <w:t>10</w:t>
+            </w:r>
+            <w:r>
+              <w:t>.</w:t>
             </w:r>
           </w:p>
         </w:tc>
@@ -615,26 +616,16 @@
           </w:tcPr>
           <w:p>
             <w:r>
-              <w:t>Add more figures in the paper draft</w:t>
-            </w:r>
-          </w:p>
-          <w:p>
-            <w:pPr>
-              <w:pStyle w:val="ListParagraph"/>
-              <w:numPr>
-                <w:ilvl w:val="0"/>
-                <w:numId w:val="3"/>
-              </w:numPr>
-            </w:pPr>
-            <w:r>
-              <w:t xml:space="preserve">Paper should has more figures such as Figure to compared between Greedy and Swap </w:t>
-            </w:r>
-          </w:p>
-          <w:p>
-            <w:pPr>
-              <w:ind w:left="360"/>
-            </w:pPr>
-          </w:p>
+              <w:t>R</w:t>
+            </w:r>
+            <w:r>
+              <w:t>ectifying</w:t>
+            </w:r>
+            <w:r>
+              <w:t xml:space="preserve"> bound mistake while running pruning schemes</w:t>
+            </w:r>
+          </w:p>
+          <w:p/>
         </w:tc>
         <w:tc>
           <w:tcPr>
@@ -645,7 +636,7 @@
               <w:jc w:val="center"/>
             </w:pPr>
             <w:r>
-              <w:t>Not sure</w:t>
+              <w:t>Done</w:t>
             </w:r>
           </w:p>
         </w:tc>
@@ -660,7 +651,12 @@
               <w:jc w:val="center"/>
             </w:pPr>
             <w:r>
-              <w:t>12.</w:t>
+              <w:t>11</w:t>
+            </w:r>
+            <w:bookmarkStart w:id="0" w:name="_GoBack"/>
+            <w:bookmarkEnd w:id="0"/>
+            <w:r>
+              <w:t>.</w:t>
             </w:r>
           </w:p>
         </w:tc>
@@ -670,52 +666,10 @@
           </w:tcPr>
           <w:p>
             <w:r>
-              <w:t>R</w:t>
-            </w:r>
-            <w:r>
-              <w:t>ectifying</w:t>
-            </w:r>
-            <w:r>
-              <w:t xml:space="preserve"> bound mistake while running pruning schemes</w:t>
-            </w:r>
-          </w:p>
-          <w:p/>
-        </w:tc>
-        <w:tc>
-          <w:tcPr>
-            <w:tcW w:w="1985" w:type="dxa"/>
-          </w:tcPr>
-          <w:p>
-            <w:pPr>
-              <w:jc w:val="center"/>
-            </w:pPr>
-            <w:r>
-              <w:t>Done</w:t>
-            </w:r>
-          </w:p>
-        </w:tc>
-      </w:tr>
-      <w:tr>
-        <w:tc>
-          <w:tcPr>
-            <w:tcW w:w="599" w:type="dxa"/>
-          </w:tcPr>
-          <w:p>
-            <w:pPr>
-              <w:jc w:val="center"/>
-            </w:pPr>
-            <w:r>
-              <w:t>13.</w:t>
-            </w:r>
-          </w:p>
-        </w:tc>
-        <w:tc>
-          <w:tcPr>
-            <w:tcW w:w="8048" w:type="dxa"/>
-          </w:tcPr>
-          <w:p>
-            <w:r>
-              <w:t>Applying multi queries shared computations</w:t>
+              <w:t>Multi</w:t>
+            </w:r>
+            <w:r>
+              <w:t xml:space="preserve"> queries shared computations</w:t>
             </w:r>
           </w:p>
           <w:p>

</xml_diff>